<commit_message>
update KNN9.4 + team report
</commit_message>
<xml_diff>
--- a/Team3_report.docx
+++ b/Team3_report.docx
@@ -279,7 +279,7 @@
         <w:ind w:leftChars="0"/>
         <w:jc w:val="left"/>
         <w:rPr>
-          <w:rFonts w:asciiTheme="majorEastAsia" w:eastAsiaTheme="majorEastAsia" w:hAnsiTheme="majorEastAsia" w:hint="eastAsia"/>
+          <w:rFonts w:asciiTheme="majorEastAsia" w:eastAsiaTheme="majorEastAsia" w:hAnsiTheme="majorEastAsia"/>
           <w:sz w:val="24"/>
           <w:szCs w:val="28"/>
         </w:rPr>
@@ -416,7 +416,7 @@
       <w:pPr>
         <w:jc w:val="left"/>
         <w:rPr>
-          <w:rFonts w:asciiTheme="majorEastAsia" w:eastAsiaTheme="majorEastAsia" w:hAnsiTheme="majorEastAsia" w:hint="eastAsia"/>
+          <w:rFonts w:asciiTheme="majorEastAsia" w:eastAsiaTheme="majorEastAsia" w:hAnsiTheme="majorEastAsia"/>
           <w:sz w:val="24"/>
           <w:szCs w:val="28"/>
         </w:rPr>
@@ -632,7 +632,7 @@
       <w:pPr>
         <w:jc w:val="left"/>
         <w:rPr>
-          <w:rFonts w:asciiTheme="majorEastAsia" w:eastAsiaTheme="majorEastAsia" w:hAnsiTheme="majorEastAsia" w:hint="eastAsia"/>
+          <w:rFonts w:asciiTheme="majorEastAsia" w:eastAsiaTheme="majorEastAsia" w:hAnsiTheme="majorEastAsia"/>
           <w:sz w:val="24"/>
           <w:szCs w:val="28"/>
         </w:rPr>
@@ -1030,15 +1030,7 @@
           <w:sz w:val="24"/>
           <w:szCs w:val="28"/>
         </w:rPr>
-        <w:t xml:space="preserve">: </w:t>
-      </w:r>
-      <w:r>
-        <w:rPr>
-          <w:rFonts w:asciiTheme="majorEastAsia" w:eastAsiaTheme="majorEastAsia" w:hAnsiTheme="majorEastAsia"/>
-          <w:sz w:val="24"/>
-          <w:szCs w:val="28"/>
-        </w:rPr>
-        <w:t>2</w:t>
+        <w:t>: 2</w:t>
       </w:r>
       <w:r>
         <w:rPr>
@@ -1053,7 +1045,7 @@
       <w:pPr>
         <w:jc w:val="left"/>
         <w:rPr>
-          <w:rFonts w:asciiTheme="majorEastAsia" w:eastAsiaTheme="majorEastAsia" w:hAnsiTheme="majorEastAsia" w:hint="eastAsia"/>
+          <w:rFonts w:asciiTheme="majorEastAsia" w:eastAsiaTheme="majorEastAsia" w:hAnsiTheme="majorEastAsia"/>
           <w:sz w:val="24"/>
           <w:szCs w:val="28"/>
         </w:rPr>
@@ -1098,15 +1090,7 @@
           <w:sz w:val="24"/>
           <w:szCs w:val="28"/>
         </w:rPr>
-        <w:t>1</w:t>
-      </w:r>
-      <w:r>
-        <w:rPr>
-          <w:rFonts w:asciiTheme="majorEastAsia" w:eastAsiaTheme="majorEastAsia" w:hAnsiTheme="majorEastAsia"/>
-          <w:sz w:val="24"/>
-          <w:szCs w:val="28"/>
-        </w:rPr>
-        <w:t>3</w:t>
+        <w:t>13</w:t>
       </w:r>
       <w:r>
         <w:rPr>
@@ -1277,7 +1261,7 @@
       <w:pPr>
         <w:jc w:val="left"/>
         <w:rPr>
-          <w:rFonts w:asciiTheme="majorEastAsia" w:eastAsiaTheme="majorEastAsia" w:hAnsiTheme="majorEastAsia" w:hint="eastAsia"/>
+          <w:rFonts w:asciiTheme="majorEastAsia" w:eastAsiaTheme="majorEastAsia" w:hAnsiTheme="majorEastAsia"/>
           <w:sz w:val="24"/>
           <w:szCs w:val="28"/>
         </w:rPr>
@@ -1397,7 +1381,7 @@
       <w:pPr>
         <w:jc w:val="left"/>
         <w:rPr>
-          <w:rFonts w:asciiTheme="majorEastAsia" w:eastAsiaTheme="majorEastAsia" w:hAnsiTheme="majorEastAsia" w:hint="eastAsia"/>
+          <w:rFonts w:asciiTheme="majorEastAsia" w:eastAsiaTheme="majorEastAsia" w:hAnsiTheme="majorEastAsia"/>
           <w:sz w:val="24"/>
           <w:szCs w:val="28"/>
         </w:rPr>
@@ -1489,6 +1473,519 @@
                     <a:xfrm>
                       <a:off x="0" y="0"/>
                       <a:ext cx="5634696" cy="3304282"/>
+                    </a:xfrm>
+                    <a:prstGeom prst="rect">
+                      <a:avLst/>
+                    </a:prstGeom>
+                  </pic:spPr>
+                </pic:pic>
+              </a:graphicData>
+            </a:graphic>
+          </wp:inline>
+        </w:drawing>
+      </w:r>
+    </w:p>
+    <w:p>
+      <w:pPr>
+        <w:jc w:val="left"/>
+        <w:rPr>
+          <w:rFonts w:asciiTheme="majorEastAsia" w:eastAsiaTheme="majorEastAsia" w:hAnsiTheme="majorEastAsia"/>
+          <w:sz w:val="24"/>
+          <w:szCs w:val="28"/>
+        </w:rPr>
+      </w:pPr>
+      <w:r>
+        <w:rPr>
+          <w:rFonts w:asciiTheme="majorEastAsia" w:eastAsiaTheme="majorEastAsia" w:hAnsiTheme="majorEastAsia" w:hint="eastAsia"/>
+          <w:b/>
+          <w:bCs/>
+          <w:sz w:val="24"/>
+          <w:szCs w:val="28"/>
+        </w:rPr>
+        <w:lastRenderedPageBreak/>
+        <w:t>회차</w:t>
+      </w:r>
+      <w:r>
+        <w:rPr>
+          <w:rFonts w:asciiTheme="majorEastAsia" w:eastAsiaTheme="majorEastAsia" w:hAnsiTheme="majorEastAsia" w:hint="eastAsia"/>
+          <w:sz w:val="24"/>
+          <w:szCs w:val="28"/>
+        </w:rPr>
+        <w:t xml:space="preserve"> </w:t>
+      </w:r>
+      <w:r>
+        <w:rPr>
+          <w:rFonts w:asciiTheme="majorEastAsia" w:eastAsiaTheme="majorEastAsia" w:hAnsiTheme="majorEastAsia"/>
+          <w:sz w:val="24"/>
+          <w:szCs w:val="28"/>
+        </w:rPr>
+        <w:t xml:space="preserve">: </w:t>
+      </w:r>
+      <w:r>
+        <w:rPr>
+          <w:rFonts w:asciiTheme="majorEastAsia" w:eastAsiaTheme="majorEastAsia" w:hAnsiTheme="majorEastAsia"/>
+          <w:sz w:val="24"/>
+          <w:szCs w:val="28"/>
+        </w:rPr>
+        <w:t>3</w:t>
+      </w:r>
+      <w:r>
+        <w:rPr>
+          <w:rFonts w:asciiTheme="majorEastAsia" w:eastAsiaTheme="majorEastAsia" w:hAnsiTheme="majorEastAsia" w:hint="eastAsia"/>
+          <w:sz w:val="24"/>
+          <w:szCs w:val="28"/>
+        </w:rPr>
+        <w:t>회차</w:t>
+      </w:r>
+    </w:p>
+    <w:p>
+      <w:pPr>
+        <w:jc w:val="left"/>
+        <w:rPr>
+          <w:rFonts w:asciiTheme="majorEastAsia" w:eastAsiaTheme="majorEastAsia" w:hAnsiTheme="majorEastAsia"/>
+          <w:sz w:val="24"/>
+          <w:szCs w:val="28"/>
+        </w:rPr>
+      </w:pPr>
+      <w:r>
+        <w:rPr>
+          <w:rFonts w:asciiTheme="majorEastAsia" w:eastAsiaTheme="majorEastAsia" w:hAnsiTheme="majorEastAsia" w:hint="eastAsia"/>
+          <w:b/>
+          <w:bCs/>
+          <w:sz w:val="24"/>
+          <w:szCs w:val="28"/>
+        </w:rPr>
+        <w:t>일시</w:t>
+      </w:r>
+      <w:r>
+        <w:rPr>
+          <w:rFonts w:asciiTheme="majorEastAsia" w:eastAsiaTheme="majorEastAsia" w:hAnsiTheme="majorEastAsia" w:hint="eastAsia"/>
+          <w:sz w:val="24"/>
+          <w:szCs w:val="28"/>
+        </w:rPr>
+        <w:t xml:space="preserve"> </w:t>
+      </w:r>
+      <w:r>
+        <w:rPr>
+          <w:rFonts w:asciiTheme="majorEastAsia" w:eastAsiaTheme="majorEastAsia" w:hAnsiTheme="majorEastAsia"/>
+          <w:sz w:val="24"/>
+          <w:szCs w:val="28"/>
+        </w:rPr>
+        <w:t xml:space="preserve">: </w:t>
+      </w:r>
+      <w:r>
+        <w:rPr>
+          <w:rFonts w:asciiTheme="majorEastAsia" w:eastAsiaTheme="majorEastAsia" w:hAnsiTheme="majorEastAsia" w:hint="eastAsia"/>
+          <w:sz w:val="24"/>
+          <w:szCs w:val="28"/>
+        </w:rPr>
+        <w:t xml:space="preserve">5월 </w:t>
+      </w:r>
+      <w:r>
+        <w:rPr>
+          <w:rFonts w:asciiTheme="majorEastAsia" w:eastAsiaTheme="majorEastAsia" w:hAnsiTheme="majorEastAsia"/>
+          <w:sz w:val="24"/>
+          <w:szCs w:val="28"/>
+        </w:rPr>
+        <w:t>1</w:t>
+      </w:r>
+      <w:r>
+        <w:rPr>
+          <w:rFonts w:asciiTheme="majorEastAsia" w:eastAsiaTheme="majorEastAsia" w:hAnsiTheme="majorEastAsia"/>
+          <w:sz w:val="24"/>
+          <w:szCs w:val="28"/>
+        </w:rPr>
+        <w:t>5</w:t>
+      </w:r>
+      <w:r>
+        <w:rPr>
+          <w:rFonts w:asciiTheme="majorEastAsia" w:eastAsiaTheme="majorEastAsia" w:hAnsiTheme="majorEastAsia" w:hint="eastAsia"/>
+          <w:sz w:val="24"/>
+          <w:szCs w:val="28"/>
+        </w:rPr>
+        <w:t>일</w:t>
+      </w:r>
+    </w:p>
+    <w:p>
+      <w:pPr>
+        <w:jc w:val="left"/>
+        <w:rPr>
+          <w:rFonts w:asciiTheme="majorEastAsia" w:eastAsiaTheme="majorEastAsia" w:hAnsiTheme="majorEastAsia"/>
+          <w:sz w:val="24"/>
+          <w:szCs w:val="28"/>
+        </w:rPr>
+      </w:pPr>
+      <w:r>
+        <w:rPr>
+          <w:rFonts w:asciiTheme="majorEastAsia" w:eastAsiaTheme="majorEastAsia" w:hAnsiTheme="majorEastAsia" w:hint="eastAsia"/>
+          <w:b/>
+          <w:bCs/>
+          <w:sz w:val="24"/>
+          <w:szCs w:val="28"/>
+        </w:rPr>
+        <w:t>참석자</w:t>
+      </w:r>
+      <w:r>
+        <w:rPr>
+          <w:rFonts w:asciiTheme="majorEastAsia" w:eastAsiaTheme="majorEastAsia" w:hAnsiTheme="majorEastAsia"/>
+          <w:sz w:val="24"/>
+          <w:szCs w:val="28"/>
+        </w:rPr>
+        <w:t xml:space="preserve"> : </w:t>
+      </w:r>
+      <w:r>
+        <w:rPr>
+          <w:rFonts w:asciiTheme="majorEastAsia" w:eastAsiaTheme="majorEastAsia" w:hAnsiTheme="majorEastAsia" w:hint="eastAsia"/>
+          <w:sz w:val="24"/>
+          <w:szCs w:val="28"/>
+        </w:rPr>
+        <w:t>임주형,</w:t>
+      </w:r>
+      <w:r>
+        <w:rPr>
+          <w:rFonts w:asciiTheme="majorEastAsia" w:eastAsiaTheme="majorEastAsia" w:hAnsiTheme="majorEastAsia"/>
+          <w:sz w:val="24"/>
+          <w:szCs w:val="28"/>
+        </w:rPr>
+        <w:t xml:space="preserve"> </w:t>
+      </w:r>
+      <w:r>
+        <w:rPr>
+          <w:rFonts w:asciiTheme="majorEastAsia" w:eastAsiaTheme="majorEastAsia" w:hAnsiTheme="majorEastAsia" w:hint="eastAsia"/>
+          <w:sz w:val="24"/>
+          <w:szCs w:val="28"/>
+        </w:rPr>
+        <w:t>이세비,</w:t>
+      </w:r>
+      <w:r>
+        <w:rPr>
+          <w:rFonts w:asciiTheme="majorEastAsia" w:eastAsiaTheme="majorEastAsia" w:hAnsiTheme="majorEastAsia"/>
+          <w:sz w:val="24"/>
+          <w:szCs w:val="28"/>
+        </w:rPr>
+        <w:t xml:space="preserve"> </w:t>
+      </w:r>
+      <w:r>
+        <w:rPr>
+          <w:rFonts w:asciiTheme="majorEastAsia" w:eastAsiaTheme="majorEastAsia" w:hAnsiTheme="majorEastAsia" w:hint="eastAsia"/>
+          <w:sz w:val="24"/>
+          <w:szCs w:val="28"/>
+        </w:rPr>
+        <w:t>최하은</w:t>
+      </w:r>
+    </w:p>
+    <w:p>
+      <w:pPr>
+        <w:jc w:val="left"/>
+        <w:rPr>
+          <w:rFonts w:asciiTheme="majorEastAsia" w:eastAsiaTheme="majorEastAsia" w:hAnsiTheme="majorEastAsia"/>
+          <w:sz w:val="24"/>
+          <w:szCs w:val="28"/>
+        </w:rPr>
+      </w:pPr>
+      <w:r>
+        <w:rPr>
+          <w:rFonts w:asciiTheme="majorEastAsia" w:eastAsiaTheme="majorEastAsia" w:hAnsiTheme="majorEastAsia" w:hint="eastAsia"/>
+          <w:b/>
+          <w:bCs/>
+          <w:sz w:val="24"/>
+          <w:szCs w:val="28"/>
+        </w:rPr>
+        <w:t>기록자</w:t>
+      </w:r>
+      <w:r>
+        <w:rPr>
+          <w:rFonts w:asciiTheme="majorEastAsia" w:eastAsiaTheme="majorEastAsia" w:hAnsiTheme="majorEastAsia" w:hint="eastAsia"/>
+          <w:sz w:val="24"/>
+          <w:szCs w:val="28"/>
+        </w:rPr>
+        <w:t xml:space="preserve"> </w:t>
+      </w:r>
+      <w:r>
+        <w:rPr>
+          <w:rFonts w:asciiTheme="majorEastAsia" w:eastAsiaTheme="majorEastAsia" w:hAnsiTheme="majorEastAsia"/>
+          <w:sz w:val="24"/>
+          <w:szCs w:val="28"/>
+        </w:rPr>
+        <w:t xml:space="preserve">: </w:t>
+      </w:r>
+      <w:r>
+        <w:rPr>
+          <w:rFonts w:asciiTheme="majorEastAsia" w:eastAsiaTheme="majorEastAsia" w:hAnsiTheme="majorEastAsia" w:hint="eastAsia"/>
+          <w:sz w:val="24"/>
+          <w:szCs w:val="28"/>
+        </w:rPr>
+        <w:t>임주형</w:t>
+      </w:r>
+    </w:p>
+    <w:p>
+      <w:pPr>
+        <w:jc w:val="left"/>
+        <w:rPr>
+          <w:rFonts w:asciiTheme="majorEastAsia" w:eastAsiaTheme="majorEastAsia" w:hAnsiTheme="majorEastAsia"/>
+          <w:sz w:val="24"/>
+          <w:szCs w:val="28"/>
+        </w:rPr>
+      </w:pPr>
+      <w:r>
+        <w:rPr>
+          <w:rFonts w:asciiTheme="majorEastAsia" w:eastAsiaTheme="majorEastAsia" w:hAnsiTheme="majorEastAsia" w:hint="eastAsia"/>
+          <w:b/>
+          <w:bCs/>
+          <w:sz w:val="24"/>
+          <w:szCs w:val="28"/>
+        </w:rPr>
+        <w:t>미팅 방법</w:t>
+      </w:r>
+      <w:r>
+        <w:rPr>
+          <w:rFonts w:asciiTheme="majorEastAsia" w:eastAsiaTheme="majorEastAsia" w:hAnsiTheme="majorEastAsia" w:hint="eastAsia"/>
+          <w:sz w:val="24"/>
+          <w:szCs w:val="28"/>
+        </w:rPr>
+        <w:t xml:space="preserve"> </w:t>
+      </w:r>
+      <w:r>
+        <w:rPr>
+          <w:rFonts w:asciiTheme="majorEastAsia" w:eastAsiaTheme="majorEastAsia" w:hAnsiTheme="majorEastAsia"/>
+          <w:sz w:val="24"/>
+          <w:szCs w:val="28"/>
+        </w:rPr>
+        <w:t xml:space="preserve">: </w:t>
+      </w:r>
+      <w:r>
+        <w:rPr>
+          <w:rFonts w:asciiTheme="majorEastAsia" w:eastAsiaTheme="majorEastAsia" w:hAnsiTheme="majorEastAsia" w:hint="eastAsia"/>
+          <w:sz w:val="24"/>
+          <w:szCs w:val="28"/>
+        </w:rPr>
+        <w:t>카카오톡</w:t>
+      </w:r>
+    </w:p>
+    <w:p>
+      <w:pPr>
+        <w:jc w:val="left"/>
+        <w:rPr>
+          <w:rFonts w:asciiTheme="majorEastAsia" w:eastAsiaTheme="majorEastAsia" w:hAnsiTheme="majorEastAsia"/>
+          <w:sz w:val="24"/>
+          <w:szCs w:val="28"/>
+        </w:rPr>
+      </w:pPr>
+      <w:r>
+        <w:rPr>
+          <w:rFonts w:asciiTheme="majorEastAsia" w:eastAsiaTheme="majorEastAsia" w:hAnsiTheme="majorEastAsia" w:hint="eastAsia"/>
+          <w:b/>
+          <w:bCs/>
+          <w:sz w:val="24"/>
+          <w:szCs w:val="28"/>
+        </w:rPr>
+        <w:t>토의 내용</w:t>
+      </w:r>
+      <w:r>
+        <w:rPr>
+          <w:rFonts w:asciiTheme="majorEastAsia" w:eastAsiaTheme="majorEastAsia" w:hAnsiTheme="majorEastAsia" w:hint="eastAsia"/>
+          <w:sz w:val="24"/>
+          <w:szCs w:val="28"/>
+        </w:rPr>
+        <w:t xml:space="preserve"> </w:t>
+      </w:r>
+      <w:r>
+        <w:rPr>
+          <w:rFonts w:asciiTheme="majorEastAsia" w:eastAsiaTheme="majorEastAsia" w:hAnsiTheme="majorEastAsia"/>
+          <w:sz w:val="24"/>
+          <w:szCs w:val="28"/>
+        </w:rPr>
+        <w:t xml:space="preserve">: </w:t>
+      </w:r>
+      <w:r>
+        <w:rPr>
+          <w:rFonts w:asciiTheme="majorEastAsia" w:eastAsiaTheme="majorEastAsia" w:hAnsiTheme="majorEastAsia" w:hint="eastAsia"/>
+          <w:sz w:val="24"/>
+          <w:szCs w:val="28"/>
+        </w:rPr>
+        <w:t>과제 진척 현황 보고 및 일정 조정</w:t>
+      </w:r>
+    </w:p>
+    <w:p>
+      <w:pPr>
+        <w:jc w:val="left"/>
+        <w:rPr>
+          <w:rFonts w:asciiTheme="majorEastAsia" w:eastAsiaTheme="majorEastAsia" w:hAnsiTheme="majorEastAsia"/>
+          <w:sz w:val="24"/>
+          <w:szCs w:val="28"/>
+        </w:rPr>
+      </w:pPr>
+      <w:r>
+        <w:rPr>
+          <w:rFonts w:asciiTheme="majorEastAsia" w:eastAsiaTheme="majorEastAsia" w:hAnsiTheme="majorEastAsia" w:hint="eastAsia"/>
+          <w:b/>
+          <w:bCs/>
+          <w:sz w:val="24"/>
+          <w:szCs w:val="28"/>
+        </w:rPr>
+        <w:t>결론</w:t>
+      </w:r>
+      <w:r>
+        <w:rPr>
+          <w:rFonts w:asciiTheme="majorEastAsia" w:eastAsiaTheme="majorEastAsia" w:hAnsiTheme="majorEastAsia" w:hint="eastAsia"/>
+          <w:sz w:val="24"/>
+          <w:szCs w:val="28"/>
+        </w:rPr>
+        <w:t xml:space="preserve"> </w:t>
+      </w:r>
+      <w:r>
+        <w:rPr>
+          <w:rFonts w:asciiTheme="majorEastAsia" w:eastAsiaTheme="majorEastAsia" w:hAnsiTheme="majorEastAsia"/>
+          <w:sz w:val="24"/>
+          <w:szCs w:val="28"/>
+        </w:rPr>
+        <w:t xml:space="preserve">: </w:t>
+      </w:r>
+      <w:r>
+        <w:rPr>
+          <w:rFonts w:asciiTheme="majorEastAsia" w:eastAsiaTheme="majorEastAsia" w:hAnsiTheme="majorEastAsia"/>
+          <w:sz w:val="24"/>
+          <w:szCs w:val="28"/>
+        </w:rPr>
+        <w:t>5</w:t>
+      </w:r>
+      <w:r>
+        <w:rPr>
+          <w:rFonts w:asciiTheme="majorEastAsia" w:eastAsiaTheme="majorEastAsia" w:hAnsiTheme="majorEastAsia" w:hint="eastAsia"/>
+          <w:sz w:val="24"/>
+          <w:szCs w:val="28"/>
+        </w:rPr>
+        <w:t xml:space="preserve">월 </w:t>
+      </w:r>
+      <w:r>
+        <w:rPr>
+          <w:rFonts w:asciiTheme="majorEastAsia" w:eastAsiaTheme="majorEastAsia" w:hAnsiTheme="majorEastAsia"/>
+          <w:sz w:val="24"/>
+          <w:szCs w:val="28"/>
+        </w:rPr>
+        <w:t>19</w:t>
+      </w:r>
+      <w:r>
+        <w:rPr>
+          <w:rFonts w:asciiTheme="majorEastAsia" w:eastAsiaTheme="majorEastAsia" w:hAnsiTheme="majorEastAsia" w:hint="eastAsia"/>
+          <w:sz w:val="24"/>
+          <w:szCs w:val="28"/>
+        </w:rPr>
+        <w:t>일까지 모든</w:t>
+      </w:r>
+      <w:r>
+        <w:rPr>
+          <w:rFonts w:asciiTheme="majorEastAsia" w:eastAsiaTheme="majorEastAsia" w:hAnsiTheme="majorEastAsia"/>
+          <w:sz w:val="24"/>
+          <w:szCs w:val="28"/>
+        </w:rPr>
+        <w:t xml:space="preserve"> </w:t>
+      </w:r>
+      <w:r>
+        <w:rPr>
+          <w:rFonts w:asciiTheme="majorEastAsia" w:eastAsiaTheme="majorEastAsia" w:hAnsiTheme="majorEastAsia" w:hint="eastAsia"/>
+          <w:sz w:val="24"/>
+          <w:szCs w:val="28"/>
+        </w:rPr>
+        <w:t>문제 풀이 업로드</w:t>
+      </w:r>
+    </w:p>
+    <w:p>
+      <w:pPr>
+        <w:jc w:val="left"/>
+        <w:rPr>
+          <w:rFonts w:asciiTheme="majorEastAsia" w:eastAsiaTheme="majorEastAsia" w:hAnsiTheme="majorEastAsia" w:hint="eastAsia"/>
+          <w:sz w:val="24"/>
+          <w:szCs w:val="28"/>
+        </w:rPr>
+      </w:pPr>
+      <w:r>
+        <w:rPr>
+          <w:rFonts w:asciiTheme="majorEastAsia" w:eastAsiaTheme="majorEastAsia" w:hAnsiTheme="majorEastAsia" w:hint="eastAsia"/>
+          <w:noProof/>
+          <w:sz w:val="24"/>
+          <w:szCs w:val="28"/>
+        </w:rPr>
+        <w:drawing>
+          <wp:inline distT="0" distB="0" distL="0" distR="0" wp14:anchorId="4A14FB75" wp14:editId="7B450F80">
+            <wp:extent cx="3994456" cy="2952750"/>
+            <wp:effectExtent l="0" t="0" r="6350" b="0"/>
+            <wp:docPr id="1554397592" name="그림 1"/>
+            <wp:cNvGraphicFramePr>
+              <a:graphicFrameLocks xmlns:a="http://schemas.openxmlformats.org/drawingml/2006/main" noChangeAspect="1"/>
+            </wp:cNvGraphicFramePr>
+            <a:graphic xmlns:a="http://schemas.openxmlformats.org/drawingml/2006/main">
+              <a:graphicData uri="http://schemas.openxmlformats.org/drawingml/2006/picture">
+                <pic:pic xmlns:pic="http://schemas.openxmlformats.org/drawingml/2006/picture">
+                  <pic:nvPicPr>
+                    <pic:cNvPr id="1554397592" name="그림 1554397592"/>
+                    <pic:cNvPicPr/>
+                  </pic:nvPicPr>
+                  <pic:blipFill>
+                    <a:blip r:embed="rId9">
+                      <a:extLst>
+                        <a:ext uri="{28A0092B-C50C-407E-A947-70E740481C1C}">
+                          <a14:useLocalDpi xmlns:a14="http://schemas.microsoft.com/office/drawing/2010/main" val="0"/>
+                        </a:ext>
+                      </a:extLst>
+                    </a:blip>
+                    <a:stretch>
+                      <a:fillRect/>
+                    </a:stretch>
+                  </pic:blipFill>
+                  <pic:spPr>
+                    <a:xfrm>
+                      <a:off x="0" y="0"/>
+                      <a:ext cx="3996329" cy="2954135"/>
+                    </a:xfrm>
+                    <a:prstGeom prst="rect">
+                      <a:avLst/>
+                    </a:prstGeom>
+                  </pic:spPr>
+                </pic:pic>
+              </a:graphicData>
+            </a:graphic>
+          </wp:inline>
+        </w:drawing>
+      </w:r>
+      <w:r>
+        <w:rPr>
+          <w:rFonts w:asciiTheme="majorEastAsia" w:eastAsiaTheme="majorEastAsia" w:hAnsiTheme="majorEastAsia" w:hint="eastAsia"/>
+          <w:noProof/>
+          <w:sz w:val="24"/>
+          <w:szCs w:val="28"/>
+        </w:rPr>
+        <w:drawing>
+          <wp:inline distT="0" distB="0" distL="0" distR="0" wp14:anchorId="0F58303C" wp14:editId="5B96E284">
+            <wp:extent cx="3981450" cy="2974903"/>
+            <wp:effectExtent l="0" t="0" r="0" b="0"/>
+            <wp:docPr id="2098407477" name="그림 2"/>
+            <wp:cNvGraphicFramePr>
+              <a:graphicFrameLocks xmlns:a="http://schemas.openxmlformats.org/drawingml/2006/main" noChangeAspect="1"/>
+            </wp:cNvGraphicFramePr>
+            <a:graphic xmlns:a="http://schemas.openxmlformats.org/drawingml/2006/main">
+              <a:graphicData uri="http://schemas.openxmlformats.org/drawingml/2006/picture">
+                <pic:pic xmlns:pic="http://schemas.openxmlformats.org/drawingml/2006/picture">
+                  <pic:nvPicPr>
+                    <pic:cNvPr id="2098407477" name="그림 2098407477"/>
+                    <pic:cNvPicPr/>
+                  </pic:nvPicPr>
+                  <pic:blipFill>
+                    <a:blip r:embed="rId10">
+                      <a:extLst>
+                        <a:ext uri="{28A0092B-C50C-407E-A947-70E740481C1C}">
+                          <a14:useLocalDpi xmlns:a14="http://schemas.microsoft.com/office/drawing/2010/main" val="0"/>
+                        </a:ext>
+                      </a:extLst>
+                    </a:blip>
+                    <a:stretch>
+                      <a:fillRect/>
+                    </a:stretch>
+                  </pic:blipFill>
+                  <pic:spPr>
+                    <a:xfrm>
+                      <a:off x="0" y="0"/>
+                      <a:ext cx="3990115" cy="2981377"/>
                     </a:xfrm>
                     <a:prstGeom prst="rect">
                       <a:avLst/>
@@ -2330,7 +2827,7 @@
   <w:style w:type="paragraph" w:default="1" w:styleId="a">
     <w:name w:val="Normal"/>
     <w:qFormat/>
-    <w:rsid w:val="001042F1"/>
+    <w:rsid w:val="00B25D72"/>
     <w:pPr>
       <w:widowControl w:val="0"/>
       <w:wordWrap w:val="0"/>

</xml_diff>